<commit_message>
Update A3 Group 6 - COSC2196 - Assignment 3.docx
Made minor change
</commit_message>
<xml_diff>
--- a/A3 Group 6 - COSC2196 - Assignment 3.docx
+++ b/A3 Group 6 - COSC2196 - Assignment 3.docx
@@ -1,6 +1,6 @@
 
 <file path=word/document.xml><?xml version="1.0" encoding="utf-8"?>
-<w:document xmlns:wpc="http://schemas.microsoft.com/office/word/2010/wordprocessingCanvas" xmlns:cx="http://schemas.microsoft.com/office/drawing/2014/chartex" xmlns:cx1="http://schemas.microsoft.com/office/drawing/2015/9/8/chartex" xmlns:cx2="http://schemas.microsoft.com/office/drawing/2015/10/21/chartex" xmlns:cx3="http://schemas.microsoft.com/office/drawing/2016/5/9/chartex" xmlns:cx4="http://schemas.microsoft.com/office/drawing/2016/5/10/chartex" xmlns:cx5="http://schemas.microsoft.com/office/drawing/2016/5/11/chartex" xmlns:cx6="http://schemas.microsoft.com/office/drawing/2016/5/12/chartex" xmlns:cx7="http://schemas.microsoft.com/office/drawing/2016/5/13/chartex" xmlns:cx8="http://schemas.microsoft.com/office/drawing/2016/5/14/chartex" xmlns:mc="http://schemas.openxmlformats.org/markup-compatibility/2006" xmlns:aink="http://schemas.microsoft.com/office/drawing/2016/ink" xmlns:am3d="http://schemas.microsoft.com/office/drawing/2017/model3d" xmlns:o="urn:schemas-microsoft-com:office:office" xmlns:r="http://schemas.openxmlformats.org/officeDocument/2006/relationships" xmlns:m="http://schemas.openxmlformats.org/officeDocument/2006/math" xmlns:v="urn:schemas-microsoft-com:vml" xmlns:wp14="http://schemas.microsoft.com/office/word/2010/wordprocessingDrawing" xmlns:wp="http://schemas.openxmlformats.org/drawingml/2006/wordprocessingDrawing" xmlns:w10="urn:schemas-microsoft-com:office:word" xmlns:w="http://schemas.openxmlformats.org/wordprocessingml/2006/main" xmlns:w14="http://schemas.microsoft.com/office/word/2010/wordml" xmlns:w15="http://schemas.microsoft.com/office/word/2012/wordml" xmlns:w16cid="http://schemas.microsoft.com/office/word/2016/wordml/cid" xmlns:w16se="http://schemas.microsoft.com/office/word/2015/wordml/symex" xmlns:wpg="http://schemas.microsoft.com/office/word/2010/wordprocessingGroup" xmlns:wpi="http://schemas.microsoft.com/office/word/2010/wordprocessingInk" xmlns:wne="http://schemas.microsoft.com/office/word/2006/wordml" xmlns:wps="http://schemas.microsoft.com/office/word/2010/wordprocessingShape" mc:Ignorable="w14 w15 w16se w16cid wp14">
+<w:document xmlns:wpc="http://schemas.microsoft.com/office/word/2010/wordprocessingCanvas" xmlns:cx="http://schemas.microsoft.com/office/drawing/2014/chartex" xmlns:cx1="http://schemas.microsoft.com/office/drawing/2015/9/8/chartex" xmlns:cx2="http://schemas.microsoft.com/office/drawing/2015/10/21/chartex" xmlns:cx3="http://schemas.microsoft.com/office/drawing/2016/5/9/chartex" xmlns:cx4="http://schemas.microsoft.com/office/drawing/2016/5/10/chartex" xmlns:cx5="http://schemas.microsoft.com/office/drawing/2016/5/11/chartex" xmlns:cx6="http://schemas.microsoft.com/office/drawing/2016/5/12/chartex" xmlns:cx7="http://schemas.microsoft.com/office/drawing/2016/5/13/chartex" xmlns:cx8="http://schemas.microsoft.com/office/drawing/2016/5/14/chartex" xmlns:mc="http://schemas.openxmlformats.org/markup-compatibility/2006" xmlns:aink="http://schemas.microsoft.com/office/drawing/2016/ink" xmlns:am3d="http://schemas.microsoft.com/office/drawing/2017/model3d" xmlns:o="urn:schemas-microsoft-com:office:office" xmlns:r="http://schemas.openxmlformats.org/officeDocument/2006/relationships" xmlns:m="http://schemas.openxmlformats.org/officeDocument/2006/math" xmlns:v="urn:schemas-microsoft-com:vml" xmlns:wp14="http://schemas.microsoft.com/office/word/2010/wordprocessingDrawing" xmlns:wp="http://schemas.openxmlformats.org/drawingml/2006/wordprocessingDrawing" xmlns:w10="urn:schemas-microsoft-com:office:word" xmlns:w="http://schemas.openxmlformats.org/wordprocessingml/2006/main" xmlns:w14="http://schemas.microsoft.com/office/word/2010/wordml" xmlns:w15="http://schemas.microsoft.com/office/word/2012/wordml" xmlns:w16cex="http://schemas.microsoft.com/office/word/2018/wordml/cex" xmlns:w16cid="http://schemas.microsoft.com/office/word/2016/wordml/cid" xmlns:w16="http://schemas.microsoft.com/office/word/2018/wordml" xmlns:w16se="http://schemas.microsoft.com/office/word/2015/wordml/symex" xmlns:wpg="http://schemas.microsoft.com/office/word/2010/wordprocessingGroup" xmlns:wpi="http://schemas.microsoft.com/office/word/2010/wordprocessingInk" xmlns:wne="http://schemas.microsoft.com/office/word/2006/wordml" xmlns:wps="http://schemas.microsoft.com/office/word/2010/wordprocessingShape" mc:Ignorable="w14 w15 w16se w16cid w16 w16cex wp14">
   <w:body>
     <w:sdt>
       <w:sdtPr>
@@ -308,16 +308,8 @@
               <w:rPr>
                 <w:lang w:val="en-AU"/>
               </w:rPr>
-              <w:t xml:space="preserve">S3755544 – Damian Paul </w:t>
+              <w:t>S3755544 – Damian Paul Dousset</w:t>
             </w:r>
-            <w:proofErr w:type="spellStart"/>
-            <w:r>
-              <w:rPr>
-                <w:lang w:val="en-AU"/>
-              </w:rPr>
-              <w:t>Dousset</w:t>
-            </w:r>
-            <w:proofErr w:type="spellEnd"/>
           </w:p>
         </w:tc>
       </w:tr>
@@ -3909,8 +3901,8 @@
           <w:lang w:val="en-AU"/>
         </w:rPr>
       </w:pPr>
-      <w:bookmarkStart w:id="1" w:name="_Hlk20149105"/>
-      <w:bookmarkStart w:id="2" w:name="_Toc40532859"/>
+      <w:bookmarkStart w:id="1" w:name="_Toc40532859"/>
+      <w:bookmarkStart w:id="2" w:name="_Hlk20149105"/>
       <w:r>
         <w:rPr>
           <w:lang w:val="en-AU"/>
@@ -3924,7 +3916,7 @@
         </w:rPr>
         <w:t xml:space="preserve"> team profile</w:t>
       </w:r>
-      <w:bookmarkEnd w:id="2"/>
+      <w:bookmarkEnd w:id="1"/>
     </w:p>
     <w:p>
       <w:pPr>
@@ -3963,21 +3955,7 @@
         <w:rPr>
           <w:lang w:val="en-AU"/>
         </w:rPr>
-        <w:t xml:space="preserve"> </w:t>
-      </w:r>
-      <w:proofErr w:type="spellStart"/>
-      <w:r>
-        <w:rPr>
-          <w:lang w:val="en-AU"/>
-        </w:rPr>
-        <w:t>Dousset</w:t>
-      </w:r>
-      <w:proofErr w:type="spellEnd"/>
-      <w:r>
-        <w:rPr>
-          <w:lang w:val="en-AU"/>
-        </w:rPr>
-        <w:t xml:space="preserve"> – S3755544</w:t>
+        <w:t xml:space="preserve"> Dousset – S3755544</w:t>
       </w:r>
       <w:bookmarkEnd w:id="4"/>
     </w:p>
@@ -4136,15 +4114,7 @@
         <w:spacing w:after="120"/>
       </w:pPr>
       <w:r>
-        <w:t xml:space="preserve">I chose to study at the Royal Melbourne Institute of Technology due to the major they offered, Logistics and Supply Chain Management. My choices at the time through distance learning was the Diploma to Professional Diploma pathway through the Chartered Institute of Procurement and Supply, a Bachelor of Business through RMIT, Griffith or </w:t>
-      </w:r>
-      <w:proofErr w:type="spellStart"/>
-      <w:r>
-        <w:t>UniSA</w:t>
-      </w:r>
-      <w:proofErr w:type="spellEnd"/>
-      <w:r>
-        <w:t xml:space="preserve">, or the Bachelor of Business: Logistics and Supply Chain Management with RMIT. Due to the delivery method, specificity, learning pathways and career opportunities I decided upon RMIT and have never regretted the choice. </w:t>
+        <w:t xml:space="preserve">I chose to study at the Royal Melbourne Institute of Technology due to the major they offered, Logistics and Supply Chain Management. My choices at the time through distance learning was the Diploma to Professional Diploma pathway through the Chartered Institute of Procurement and Supply, a Bachelor of Business through RMIT, Griffith or UniSA, or the Bachelor of Business: Logistics and Supply Chain Management with RMIT. Due to the delivery method, specificity, learning pathways and career opportunities I decided upon RMIT and have never regretted the choice. </w:t>
       </w:r>
     </w:p>
     <w:p>
@@ -4399,7 +4369,7 @@
         <w:t>Project</w:t>
       </w:r>
       <w:bookmarkStart w:id="14" w:name="_Hlk20149152"/>
-      <w:bookmarkEnd w:id="1"/>
+      <w:bookmarkEnd w:id="2"/>
       <w:bookmarkEnd w:id="13"/>
     </w:p>
     <w:p>
@@ -4471,13 +4441,7 @@
         <w:rPr>
           <w:lang w:val="en-AU"/>
         </w:rPr>
-        <w:t xml:space="preserve"> </w:t>
-      </w:r>
-      <w:r>
-        <w:rPr>
-          <w:lang w:val="en-AU"/>
-        </w:rPr>
-        <w:t>– Damian (1-2 paragraphs)</w:t>
+        <w:t xml:space="preserve"> – Damian (1-2 paragraphs)</w:t>
       </w:r>
       <w:bookmarkEnd w:id="17"/>
     </w:p>
@@ -4509,13 +4473,7 @@
         <w:rPr>
           <w:lang w:val="en-AU"/>
         </w:rPr>
-        <w:t xml:space="preserve"> </w:t>
-      </w:r>
-      <w:r>
-        <w:rPr>
-          <w:lang w:val="en-AU"/>
-        </w:rPr>
-        <w:t>– Damian (1-2 paragraphs)</w:t>
+        <w:t xml:space="preserve"> – Damian (1-2 paragraphs)</w:t>
       </w:r>
       <w:bookmarkEnd w:id="18"/>
     </w:p>
@@ -4690,16 +4648,8 @@
         <w:rPr>
           <w:lang w:val="en-AU" w:eastAsia="nl-NL"/>
         </w:rPr>
-        <w:t xml:space="preserve">Project Manager – Damian </w:t>
-      </w:r>
-      <w:proofErr w:type="spellStart"/>
-      <w:r>
-        <w:rPr>
-          <w:lang w:val="en-AU" w:eastAsia="nl-NL"/>
-        </w:rPr>
-        <w:t>Dousset</w:t>
-      </w:r>
-      <w:proofErr w:type="spellEnd"/>
+        <w:t>Project Manager – Damian Dousset</w:t>
+      </w:r>
     </w:p>
     <w:p>
       <w:pPr>
@@ -4899,91 +4849,37 @@
           <w:lang w:val="en-AU" w:eastAsia="nl-NL"/>
         </w:rPr>
         <w:lastRenderedPageBreak/>
-        <w:t xml:space="preserve">To avoid “scope creep” it is important to also define what aspects of the application will not be within the scope for development. The map will not be created; Open Street Maps is an </w:t>
-      </w:r>
-      <w:proofErr w:type="spellStart"/>
+        <w:t>To avoid “scope creep” it is important to also define what aspects of the application will not be within the scope for development. The map will not be created; Open Street Maps is an api available for all developers and is an evolving map of the world</w:t>
+      </w:r>
       <w:r>
         <w:rPr>
           <w:lang w:val="en-AU" w:eastAsia="nl-NL"/>
         </w:rPr>
-        <w:t>api</w:t>
-      </w:r>
-      <w:proofErr w:type="spellEnd"/>
+        <w:t xml:space="preserve"> (cite)</w:t>
+      </w:r>
       <w:r>
         <w:rPr>
           <w:lang w:val="en-AU" w:eastAsia="nl-NL"/>
         </w:rPr>
-        <w:t xml:space="preserve"> available for all developers and is an evolving map of the world</w:t>
+        <w:t xml:space="preserve">. Already a lot of mobile applications offer the ability to link google, facebook or other social media accounts to the applications user account. This is offered through the (XX function) </w:t>
       </w:r>
       <w:r>
         <w:rPr>
           <w:lang w:val="en-AU" w:eastAsia="nl-NL"/>
         </w:rPr>
-        <w:t xml:space="preserve"> </w:t>
+        <w:t xml:space="preserve">(cite) </w:t>
       </w:r>
       <w:r>
         <w:rPr>
           <w:lang w:val="en-AU" w:eastAsia="nl-NL"/>
         </w:rPr>
-        <w:t>(cite)</w:t>
+        <w:t xml:space="preserve">and as such this function is not within the scope for </w:t>
       </w:r>
       <w:r>
         <w:rPr>
           <w:lang w:val="en-AU" w:eastAsia="nl-NL"/>
         </w:rPr>
-        <w:t xml:space="preserve">. Already a lot of mobile applications offer the ability to link google, </w:t>
-      </w:r>
-      <w:proofErr w:type="spellStart"/>
-      <w:r>
-        <w:rPr>
-          <w:lang w:val="en-AU" w:eastAsia="nl-NL"/>
-        </w:rPr>
-        <w:t>facebook</w:t>
-      </w:r>
-      <w:proofErr w:type="spellEnd"/>
-      <w:r>
-        <w:rPr>
-          <w:lang w:val="en-AU" w:eastAsia="nl-NL"/>
-        </w:rPr>
-        <w:t xml:space="preserve"> or other social media accounts to the applications user account. This is offered through the (XX function) </w:t>
-      </w:r>
-      <w:r>
-        <w:rPr>
-          <w:lang w:val="en-AU" w:eastAsia="nl-NL"/>
-        </w:rPr>
-        <w:t xml:space="preserve">(cite) </w:t>
-      </w:r>
-      <w:r>
-        <w:rPr>
-          <w:lang w:val="en-AU" w:eastAsia="nl-NL"/>
-        </w:rPr>
-        <w:t xml:space="preserve">and as such this function is not within the scope for </w:t>
-      </w:r>
-      <w:r>
-        <w:rPr>
-          <w:lang w:val="en-AU" w:eastAsia="nl-NL"/>
-        </w:rPr>
-        <w:t xml:space="preserve">development. Information filters will be used in the application, the development team will use </w:t>
-      </w:r>
-      <w:r>
-        <w:rPr>
-          <w:lang w:val="en-AU" w:eastAsia="nl-NL"/>
-        </w:rPr>
-        <w:t>(XX function) (cite)</w:t>
-      </w:r>
-      <w:r>
-        <w:rPr>
-          <w:lang w:val="en-AU" w:eastAsia="nl-NL"/>
-        </w:rPr>
-        <w:t xml:space="preserve"> which is availabl</w:t>
-      </w:r>
-      <w:bookmarkStart w:id="24" w:name="_GoBack"/>
-      <w:bookmarkEnd w:id="24"/>
-      <w:r>
-        <w:rPr>
-          <w:lang w:val="en-AU" w:eastAsia="nl-NL"/>
-        </w:rPr>
-        <w:t>e to all developers.</w:t>
+        <w:t>development. Information filters will be used in the application, the development team will use (XX function) (cite) which is available to all developers.</w:t>
       </w:r>
     </w:p>
     <w:p>
@@ -4996,7 +4892,7 @@
           <w:lang w:val="en-AU"/>
         </w:rPr>
       </w:pPr>
-      <w:bookmarkStart w:id="25" w:name="_Toc40532880"/>
+      <w:bookmarkStart w:id="24" w:name="_Toc40532880"/>
       <w:r>
         <w:rPr>
           <w:lang w:val="en-AU"/>
@@ -5021,7 +4917,7 @@
         </w:rPr>
         <w:t xml:space="preserve"> (1-2 paragraph)</w:t>
       </w:r>
-      <w:bookmarkEnd w:id="25"/>
+      <w:bookmarkEnd w:id="24"/>
     </w:p>
     <w:p>
       <w:pPr>
@@ -5040,7 +4936,7 @@
           <w:lang w:val="en-AU"/>
         </w:rPr>
       </w:pPr>
-      <w:bookmarkStart w:id="26" w:name="_Toc40532881"/>
+      <w:bookmarkStart w:id="25" w:name="_Toc40532881"/>
       <w:r>
         <w:rPr>
           <w:lang w:val="en-AU"/>
@@ -5065,7 +4961,7 @@
         </w:rPr>
         <w:t xml:space="preserve"> (1-2 paragraph)</w:t>
       </w:r>
-      <w:bookmarkEnd w:id="26"/>
+      <w:bookmarkEnd w:id="25"/>
     </w:p>
     <w:p>
       <w:pPr>
@@ -5084,7 +4980,7 @@
           <w:lang w:val="fr-FR"/>
         </w:rPr>
       </w:pPr>
-      <w:bookmarkStart w:id="27" w:name="_Toc40532882"/>
+      <w:bookmarkStart w:id="26" w:name="_Toc40532882"/>
       <w:r>
         <w:rPr>
           <w:lang w:val="fr-FR"/>
@@ -5119,29 +5015,21 @@
         <w:rPr>
           <w:lang w:val="fr-FR"/>
         </w:rPr>
-        <w:t xml:space="preserve"> (1-2 </w:t>
-      </w:r>
-      <w:proofErr w:type="spellStart"/>
+        <w:t xml:space="preserve"> (1-2 paragraph</w:t>
+      </w:r>
       <w:r>
         <w:rPr>
           <w:lang w:val="fr-FR"/>
         </w:rPr>
-        <w:t>paragraph</w:t>
+        <w:t>s</w:t>
       </w:r>
       <w:r>
         <w:rPr>
           <w:lang w:val="fr-FR"/>
         </w:rPr>
-        <w:t>s</w:t>
-      </w:r>
-      <w:proofErr w:type="spellEnd"/>
-      <w:r>
-        <w:rPr>
-          <w:lang w:val="fr-FR"/>
-        </w:rPr>
         <w:t xml:space="preserve"> + plus table)</w:t>
       </w:r>
-      <w:bookmarkEnd w:id="27"/>
+      <w:bookmarkEnd w:id="26"/>
     </w:p>
     <w:p>
       <w:pPr>
@@ -5160,7 +5048,7 @@
           <w:lang w:val="en-AU"/>
         </w:rPr>
       </w:pPr>
-      <w:bookmarkStart w:id="28" w:name="_Toc40532883"/>
+      <w:bookmarkStart w:id="27" w:name="_Toc40532883"/>
       <w:r>
         <w:rPr>
           <w:lang w:val="en-AU"/>
@@ -5185,7 +5073,7 @@
         </w:rPr>
         <w:t xml:space="preserve"> (1-2 paragraph)</w:t>
       </w:r>
-      <w:bookmarkEnd w:id="28"/>
+      <w:bookmarkEnd w:id="27"/>
     </w:p>
     <w:p>
       <w:pPr>
@@ -5204,7 +5092,7 @@
           <w:lang w:val="en-AU"/>
         </w:rPr>
       </w:pPr>
-      <w:bookmarkStart w:id="29" w:name="_Toc40532884"/>
+      <w:bookmarkStart w:id="28" w:name="_Toc40532884"/>
       <w:r>
         <w:rPr>
           <w:lang w:val="en-AU"/>
@@ -5229,6 +5117,35 @@
         </w:rPr>
         <w:t xml:space="preserve"> (1-2 paragraph)</w:t>
       </w:r>
+      <w:bookmarkEnd w:id="28"/>
+    </w:p>
+    <w:p>
+      <w:pPr>
+        <w:rPr>
+          <w:lang w:val="en-AU" w:eastAsia="nl-NL"/>
+        </w:rPr>
+      </w:pPr>
+    </w:p>
+    <w:p>
+      <w:pPr>
+        <w:pStyle w:val="Heading1"/>
+        <w:rPr>
+          <w:lang w:val="en-AU"/>
+        </w:rPr>
+      </w:pPr>
+      <w:bookmarkStart w:id="29" w:name="_Toc40532885"/>
+      <w:r>
+        <w:rPr>
+          <w:lang w:val="en-AU"/>
+        </w:rPr>
+        <w:t>Skills and Jobs</w:t>
+      </w:r>
+      <w:r>
+        <w:rPr>
+          <w:lang w:val="en-AU"/>
+        </w:rPr>
+        <w:t xml:space="preserve"> – Adam (1-2 paragraphs)</w:t>
+      </w:r>
       <w:bookmarkEnd w:id="29"/>
     </w:p>
     <w:p>
@@ -5245,43 +5162,50 @@
           <w:lang w:val="en-AU"/>
         </w:rPr>
       </w:pPr>
-      <w:bookmarkStart w:id="30" w:name="_Toc40532885"/>
-      <w:r>
-        <w:rPr>
-          <w:lang w:val="en-AU"/>
-        </w:rPr>
-        <w:t>Skills and Jobs</w:t>
-      </w:r>
-      <w:r>
-        <w:rPr>
-          <w:lang w:val="en-AU"/>
-        </w:rPr>
-        <w:t xml:space="preserve"> – Adam (1-2 paragraphs)</w:t>
+      <w:bookmarkStart w:id="30" w:name="_Toc40532886"/>
+      <w:r>
+        <w:rPr>
+          <w:lang w:val="en-AU"/>
+        </w:rPr>
+        <w:t>Reflection</w:t>
       </w:r>
       <w:bookmarkEnd w:id="30"/>
     </w:p>
     <w:p>
       <w:pPr>
+        <w:pStyle w:val="Heading2"/>
+        <w:rPr>
+          <w:lang w:val="en-AU"/>
+        </w:rPr>
+      </w:pPr>
+      <w:bookmarkStart w:id="31" w:name="_Toc40532887"/>
+      <w:r>
+        <w:rPr>
+          <w:lang w:val="en-AU"/>
+        </w:rPr>
+        <w:t>Damian</w:t>
+      </w:r>
+      <w:bookmarkEnd w:id="31"/>
+    </w:p>
+    <w:p>
+      <w:pPr>
         <w:rPr>
           <w:lang w:val="en-AU" w:eastAsia="nl-NL"/>
         </w:rPr>
       </w:pPr>
-    </w:p>
-    <w:p>
-      <w:pPr>
-        <w:pStyle w:val="Heading1"/>
-        <w:rPr>
-          <w:lang w:val="en-AU"/>
-        </w:rPr>
-      </w:pPr>
-      <w:bookmarkStart w:id="31" w:name="_Toc40532886"/>
-      <w:r>
-        <w:rPr>
-          <w:lang w:val="en-AU"/>
-        </w:rPr>
-        <w:t>Reflection</w:t>
-      </w:r>
-      <w:bookmarkEnd w:id="31"/>
+      <w:r>
+        <w:rPr>
+          <w:lang w:val="en-AU" w:eastAsia="nl-NL"/>
+        </w:rPr>
+        <w:t>Test</w:t>
+      </w:r>
+    </w:p>
+    <w:p>
+      <w:pPr>
+        <w:rPr>
+          <w:lang w:val="en-AU" w:eastAsia="nl-NL"/>
+        </w:rPr>
+      </w:pPr>
     </w:p>
     <w:p>
       <w:pPr>
@@ -5290,12 +5214,12 @@
           <w:lang w:val="en-AU"/>
         </w:rPr>
       </w:pPr>
-      <w:bookmarkStart w:id="32" w:name="_Toc40532887"/>
-      <w:r>
-        <w:rPr>
-          <w:lang w:val="en-AU"/>
-        </w:rPr>
-        <w:t>Damian</w:t>
+      <w:bookmarkStart w:id="32" w:name="_Toc40532888"/>
+      <w:r>
+        <w:rPr>
+          <w:lang w:val="en-AU"/>
+        </w:rPr>
+        <w:t>Shane</w:t>
       </w:r>
       <w:bookmarkEnd w:id="32"/>
     </w:p>
@@ -5313,12 +5237,12 @@
           <w:lang w:val="en-AU"/>
         </w:rPr>
       </w:pPr>
-      <w:bookmarkStart w:id="33" w:name="_Toc40532888"/>
-      <w:r>
-        <w:rPr>
-          <w:lang w:val="en-AU"/>
-        </w:rPr>
-        <w:t>Shane</w:t>
+      <w:bookmarkStart w:id="33" w:name="_Toc40532889"/>
+      <w:r>
+        <w:rPr>
+          <w:lang w:val="en-AU"/>
+        </w:rPr>
+        <w:t>Andrew</w:t>
       </w:r>
       <w:bookmarkEnd w:id="33"/>
     </w:p>
@@ -5336,12 +5260,12 @@
           <w:lang w:val="en-AU"/>
         </w:rPr>
       </w:pPr>
-      <w:bookmarkStart w:id="34" w:name="_Toc40532889"/>
-      <w:r>
-        <w:rPr>
-          <w:lang w:val="en-AU"/>
-        </w:rPr>
-        <w:t>Andrew</w:t>
+      <w:bookmarkStart w:id="34" w:name="_Toc40532890"/>
+      <w:r>
+        <w:rPr>
+          <w:lang w:val="en-AU"/>
+        </w:rPr>
+        <w:t>Adam</w:t>
       </w:r>
       <w:bookmarkEnd w:id="34"/>
     </w:p>
@@ -5359,37 +5283,14 @@
           <w:lang w:val="en-AU"/>
         </w:rPr>
       </w:pPr>
-      <w:bookmarkStart w:id="35" w:name="_Toc40532890"/>
-      <w:r>
-        <w:rPr>
-          <w:lang w:val="en-AU"/>
-        </w:rPr>
-        <w:t>Adam</w:t>
+      <w:bookmarkStart w:id="35" w:name="_Toc40532891"/>
+      <w:r>
+        <w:rPr>
+          <w:lang w:val="en-AU"/>
+        </w:rPr>
+        <w:t>Jack</w:t>
       </w:r>
       <w:bookmarkEnd w:id="35"/>
-    </w:p>
-    <w:p>
-      <w:pPr>
-        <w:rPr>
-          <w:lang w:val="en-AU" w:eastAsia="nl-NL"/>
-        </w:rPr>
-      </w:pPr>
-    </w:p>
-    <w:p>
-      <w:pPr>
-        <w:pStyle w:val="Heading2"/>
-        <w:rPr>
-          <w:lang w:val="en-AU"/>
-        </w:rPr>
-      </w:pPr>
-      <w:bookmarkStart w:id="36" w:name="_Toc40532891"/>
-      <w:r>
-        <w:rPr>
-          <w:lang w:val="en-AU"/>
-        </w:rPr>
-        <w:t>Jack</w:t>
-      </w:r>
-      <w:bookmarkEnd w:id="36"/>
     </w:p>
     <w:p>
       <w:pPr>
@@ -5411,14 +5312,14 @@
           <w:docGrid w:linePitch="360"/>
         </w:sectPr>
       </w:pPr>
-      <w:bookmarkStart w:id="37" w:name="_Toc40532892"/>
+      <w:bookmarkStart w:id="36" w:name="_Toc40532892"/>
       <w:r>
         <w:rPr>
           <w:lang w:val="en-AU"/>
         </w:rPr>
         <w:t>Group Reflection</w:t>
       </w:r>
-      <w:bookmarkEnd w:id="37"/>
+      <w:bookmarkEnd w:id="36"/>
     </w:p>
     <w:p>
       <w:pPr>
@@ -5428,7 +5329,7 @@
           <w:lang w:val="en-AU"/>
         </w:rPr>
       </w:pPr>
-      <w:bookmarkStart w:id="38" w:name="_Toc40532893"/>
+      <w:bookmarkStart w:id="37" w:name="_Toc40532893"/>
       <w:r>
         <w:rPr>
           <w:lang w:val="en-AU"/>
@@ -5437,7 +5338,7 @@
         <w:t>bibliography and references</w:t>
       </w:r>
       <w:bookmarkEnd w:id="14"/>
-      <w:bookmarkEnd w:id="38"/>
+      <w:bookmarkEnd w:id="37"/>
     </w:p>
     <w:p>
       <w:pPr>
@@ -5804,7 +5705,7 @@
           <w:lang w:val="en-AU"/>
         </w:rPr>
       </w:pPr>
-      <w:bookmarkStart w:id="39" w:name="_Toc40532894"/>
+      <w:bookmarkStart w:id="38" w:name="_Toc40532894"/>
       <w:r>
         <w:rPr>
           <w:lang w:val="en-AU"/>
@@ -5818,7 +5719,7 @@
         </w:rPr>
         <w:t xml:space="preserve"> - Extension</w:t>
       </w:r>
-      <w:bookmarkEnd w:id="39"/>
+      <w:bookmarkEnd w:id="38"/>
     </w:p>
     <w:p>
       <w:pPr>
@@ -5845,7 +5746,7 @@
 </file>
 
 <file path=word/endnotes.xml><?xml version="1.0" encoding="utf-8"?>
-<w:endnotes xmlns:wpc="http://schemas.microsoft.com/office/word/2010/wordprocessingCanvas" xmlns:cx="http://schemas.microsoft.com/office/drawing/2014/chartex" xmlns:cx1="http://schemas.microsoft.com/office/drawing/2015/9/8/chartex" xmlns:cx2="http://schemas.microsoft.com/office/drawing/2015/10/21/chartex" xmlns:cx3="http://schemas.microsoft.com/office/drawing/2016/5/9/chartex" xmlns:cx4="http://schemas.microsoft.com/office/drawing/2016/5/10/chartex" xmlns:cx5="http://schemas.microsoft.com/office/drawing/2016/5/11/chartex" xmlns:cx6="http://schemas.microsoft.com/office/drawing/2016/5/12/chartex" xmlns:cx7="http://schemas.microsoft.com/office/drawing/2016/5/13/chartex" xmlns:cx8="http://schemas.microsoft.com/office/drawing/2016/5/14/chartex" xmlns:mc="http://schemas.openxmlformats.org/markup-compatibility/2006" xmlns:aink="http://schemas.microsoft.com/office/drawing/2016/ink" xmlns:am3d="http://schemas.microsoft.com/office/drawing/2017/model3d" xmlns:o="urn:schemas-microsoft-com:office:office" xmlns:r="http://schemas.openxmlformats.org/officeDocument/2006/relationships" xmlns:m="http://schemas.openxmlformats.org/officeDocument/2006/math" xmlns:v="urn:schemas-microsoft-com:vml" xmlns:wp14="http://schemas.microsoft.com/office/word/2010/wordprocessingDrawing" xmlns:wp="http://schemas.openxmlformats.org/drawingml/2006/wordprocessingDrawing" xmlns:w10="urn:schemas-microsoft-com:office:word" xmlns:w="http://schemas.openxmlformats.org/wordprocessingml/2006/main" xmlns:w14="http://schemas.microsoft.com/office/word/2010/wordml" xmlns:w15="http://schemas.microsoft.com/office/word/2012/wordml" xmlns:w16cid="http://schemas.microsoft.com/office/word/2016/wordml/cid" xmlns:w16se="http://schemas.microsoft.com/office/word/2015/wordml/symex" xmlns:wpg="http://schemas.microsoft.com/office/word/2010/wordprocessingGroup" xmlns:wpi="http://schemas.microsoft.com/office/word/2010/wordprocessingInk" xmlns:wne="http://schemas.microsoft.com/office/word/2006/wordml" xmlns:wps="http://schemas.microsoft.com/office/word/2010/wordprocessingShape" mc:Ignorable="w14 w15 w16se w16cid wp14">
+<w:endnotes xmlns:wpc="http://schemas.microsoft.com/office/word/2010/wordprocessingCanvas" xmlns:cx="http://schemas.microsoft.com/office/drawing/2014/chartex" xmlns:cx1="http://schemas.microsoft.com/office/drawing/2015/9/8/chartex" xmlns:cx2="http://schemas.microsoft.com/office/drawing/2015/10/21/chartex" xmlns:cx3="http://schemas.microsoft.com/office/drawing/2016/5/9/chartex" xmlns:cx4="http://schemas.microsoft.com/office/drawing/2016/5/10/chartex" xmlns:cx5="http://schemas.microsoft.com/office/drawing/2016/5/11/chartex" xmlns:cx6="http://schemas.microsoft.com/office/drawing/2016/5/12/chartex" xmlns:cx7="http://schemas.microsoft.com/office/drawing/2016/5/13/chartex" xmlns:cx8="http://schemas.microsoft.com/office/drawing/2016/5/14/chartex" xmlns:mc="http://schemas.openxmlformats.org/markup-compatibility/2006" xmlns:aink="http://schemas.microsoft.com/office/drawing/2016/ink" xmlns:am3d="http://schemas.microsoft.com/office/drawing/2017/model3d" xmlns:o="urn:schemas-microsoft-com:office:office" xmlns:r="http://schemas.openxmlformats.org/officeDocument/2006/relationships" xmlns:m="http://schemas.openxmlformats.org/officeDocument/2006/math" xmlns:v="urn:schemas-microsoft-com:vml" xmlns:wp14="http://schemas.microsoft.com/office/word/2010/wordprocessingDrawing" xmlns:wp="http://schemas.openxmlformats.org/drawingml/2006/wordprocessingDrawing" xmlns:w10="urn:schemas-microsoft-com:office:word" xmlns:w="http://schemas.openxmlformats.org/wordprocessingml/2006/main" xmlns:w14="http://schemas.microsoft.com/office/word/2010/wordml" xmlns:w15="http://schemas.microsoft.com/office/word/2012/wordml" xmlns:w16cex="http://schemas.microsoft.com/office/word/2018/wordml/cex" xmlns:w16cid="http://schemas.microsoft.com/office/word/2016/wordml/cid" xmlns:w16="http://schemas.microsoft.com/office/word/2018/wordml" xmlns:w16se="http://schemas.microsoft.com/office/word/2015/wordml/symex" xmlns:wpg="http://schemas.microsoft.com/office/word/2010/wordprocessingGroup" xmlns:wpi="http://schemas.microsoft.com/office/word/2010/wordprocessingInk" xmlns:wne="http://schemas.microsoft.com/office/word/2006/wordml" xmlns:wps="http://schemas.microsoft.com/office/word/2010/wordprocessingShape" mc:Ignorable="w14 w15 w16se w16cid w16 w16cex wp14">
   <w:endnote w:type="separator" w:id="-1">
     <w:p>
       <w:pPr>
@@ -5870,7 +5771,7 @@
 </file>
 
 <file path=word/footer1.xml><?xml version="1.0" encoding="utf-8"?>
-<w:ftr xmlns:wpc="http://schemas.microsoft.com/office/word/2010/wordprocessingCanvas" xmlns:cx="http://schemas.microsoft.com/office/drawing/2014/chartex" xmlns:cx1="http://schemas.microsoft.com/office/drawing/2015/9/8/chartex" xmlns:cx2="http://schemas.microsoft.com/office/drawing/2015/10/21/chartex" xmlns:cx3="http://schemas.microsoft.com/office/drawing/2016/5/9/chartex" xmlns:cx4="http://schemas.microsoft.com/office/drawing/2016/5/10/chartex" xmlns:cx5="http://schemas.microsoft.com/office/drawing/2016/5/11/chartex" xmlns:cx6="http://schemas.microsoft.com/office/drawing/2016/5/12/chartex" xmlns:cx7="http://schemas.microsoft.com/office/drawing/2016/5/13/chartex" xmlns:cx8="http://schemas.microsoft.com/office/drawing/2016/5/14/chartex" xmlns:mc="http://schemas.openxmlformats.org/markup-compatibility/2006" xmlns:aink="http://schemas.microsoft.com/office/drawing/2016/ink" xmlns:am3d="http://schemas.microsoft.com/office/drawing/2017/model3d" xmlns:o="urn:schemas-microsoft-com:office:office" xmlns:r="http://schemas.openxmlformats.org/officeDocument/2006/relationships" xmlns:m="http://schemas.openxmlformats.org/officeDocument/2006/math" xmlns:v="urn:schemas-microsoft-com:vml" xmlns:wp14="http://schemas.microsoft.com/office/word/2010/wordprocessingDrawing" xmlns:wp="http://schemas.openxmlformats.org/drawingml/2006/wordprocessingDrawing" xmlns:w10="urn:schemas-microsoft-com:office:word" xmlns:w="http://schemas.openxmlformats.org/wordprocessingml/2006/main" xmlns:w14="http://schemas.microsoft.com/office/word/2010/wordml" xmlns:w15="http://schemas.microsoft.com/office/word/2012/wordml" xmlns:w16cid="http://schemas.microsoft.com/office/word/2016/wordml/cid" xmlns:w16se="http://schemas.microsoft.com/office/word/2015/wordml/symex" xmlns:wpg="http://schemas.microsoft.com/office/word/2010/wordprocessingGroup" xmlns:wpi="http://schemas.microsoft.com/office/word/2010/wordprocessingInk" xmlns:wne="http://schemas.microsoft.com/office/word/2006/wordml" xmlns:wps="http://schemas.microsoft.com/office/word/2010/wordprocessingShape" mc:Ignorable="w14 w15 w16se w16cid wp14">
+<w:ftr xmlns:wpc="http://schemas.microsoft.com/office/word/2010/wordprocessingCanvas" xmlns:cx="http://schemas.microsoft.com/office/drawing/2014/chartex" xmlns:cx1="http://schemas.microsoft.com/office/drawing/2015/9/8/chartex" xmlns:cx2="http://schemas.microsoft.com/office/drawing/2015/10/21/chartex" xmlns:cx3="http://schemas.microsoft.com/office/drawing/2016/5/9/chartex" xmlns:cx4="http://schemas.microsoft.com/office/drawing/2016/5/10/chartex" xmlns:cx5="http://schemas.microsoft.com/office/drawing/2016/5/11/chartex" xmlns:cx6="http://schemas.microsoft.com/office/drawing/2016/5/12/chartex" xmlns:cx7="http://schemas.microsoft.com/office/drawing/2016/5/13/chartex" xmlns:cx8="http://schemas.microsoft.com/office/drawing/2016/5/14/chartex" xmlns:mc="http://schemas.openxmlformats.org/markup-compatibility/2006" xmlns:aink="http://schemas.microsoft.com/office/drawing/2016/ink" xmlns:am3d="http://schemas.microsoft.com/office/drawing/2017/model3d" xmlns:o="urn:schemas-microsoft-com:office:office" xmlns:r="http://schemas.openxmlformats.org/officeDocument/2006/relationships" xmlns:m="http://schemas.openxmlformats.org/officeDocument/2006/math" xmlns:v="urn:schemas-microsoft-com:vml" xmlns:wp14="http://schemas.microsoft.com/office/word/2010/wordprocessingDrawing" xmlns:wp="http://schemas.openxmlformats.org/drawingml/2006/wordprocessingDrawing" xmlns:w10="urn:schemas-microsoft-com:office:word" xmlns:w="http://schemas.openxmlformats.org/wordprocessingml/2006/main" xmlns:w14="http://schemas.microsoft.com/office/word/2010/wordml" xmlns:w15="http://schemas.microsoft.com/office/word/2012/wordml" xmlns:w16cex="http://schemas.microsoft.com/office/word/2018/wordml/cex" xmlns:w16cid="http://schemas.microsoft.com/office/word/2016/wordml/cid" xmlns:w16="http://schemas.microsoft.com/office/word/2018/wordml" xmlns:w16se="http://schemas.microsoft.com/office/word/2015/wordml/symex" xmlns:wpg="http://schemas.microsoft.com/office/word/2010/wordprocessingGroup" xmlns:wpi="http://schemas.microsoft.com/office/word/2010/wordprocessingInk" xmlns:wne="http://schemas.microsoft.com/office/word/2006/wordml" xmlns:wps="http://schemas.microsoft.com/office/word/2010/wordprocessingShape" mc:Ignorable="w14 w15 w16se w16cid w16 w16cex wp14">
   <w:p>
     <w:pPr>
       <w:pStyle w:val="FooterMST"/>
@@ -5999,7 +5900,7 @@
 </file>
 
 <file path=word/footnotes.xml><?xml version="1.0" encoding="utf-8"?>
-<w:footnotes xmlns:wpc="http://schemas.microsoft.com/office/word/2010/wordprocessingCanvas" xmlns:cx="http://schemas.microsoft.com/office/drawing/2014/chartex" xmlns:cx1="http://schemas.microsoft.com/office/drawing/2015/9/8/chartex" xmlns:cx2="http://schemas.microsoft.com/office/drawing/2015/10/21/chartex" xmlns:cx3="http://schemas.microsoft.com/office/drawing/2016/5/9/chartex" xmlns:cx4="http://schemas.microsoft.com/office/drawing/2016/5/10/chartex" xmlns:cx5="http://schemas.microsoft.com/office/drawing/2016/5/11/chartex" xmlns:cx6="http://schemas.microsoft.com/office/drawing/2016/5/12/chartex" xmlns:cx7="http://schemas.microsoft.com/office/drawing/2016/5/13/chartex" xmlns:cx8="http://schemas.microsoft.com/office/drawing/2016/5/14/chartex" xmlns:mc="http://schemas.openxmlformats.org/markup-compatibility/2006" xmlns:aink="http://schemas.microsoft.com/office/drawing/2016/ink" xmlns:am3d="http://schemas.microsoft.com/office/drawing/2017/model3d" xmlns:o="urn:schemas-microsoft-com:office:office" xmlns:r="http://schemas.openxmlformats.org/officeDocument/2006/relationships" xmlns:m="http://schemas.openxmlformats.org/officeDocument/2006/math" xmlns:v="urn:schemas-microsoft-com:vml" xmlns:wp14="http://schemas.microsoft.com/office/word/2010/wordprocessingDrawing" xmlns:wp="http://schemas.openxmlformats.org/drawingml/2006/wordprocessingDrawing" xmlns:w10="urn:schemas-microsoft-com:office:word" xmlns:w="http://schemas.openxmlformats.org/wordprocessingml/2006/main" xmlns:w14="http://schemas.microsoft.com/office/word/2010/wordml" xmlns:w15="http://schemas.microsoft.com/office/word/2012/wordml" xmlns:w16cid="http://schemas.microsoft.com/office/word/2016/wordml/cid" xmlns:w16se="http://schemas.microsoft.com/office/word/2015/wordml/symex" xmlns:wpg="http://schemas.microsoft.com/office/word/2010/wordprocessingGroup" xmlns:wpi="http://schemas.microsoft.com/office/word/2010/wordprocessingInk" xmlns:wne="http://schemas.microsoft.com/office/word/2006/wordml" xmlns:wps="http://schemas.microsoft.com/office/word/2010/wordprocessingShape" mc:Ignorable="w14 w15 w16se w16cid wp14">
+<w:footnotes xmlns:wpc="http://schemas.microsoft.com/office/word/2010/wordprocessingCanvas" xmlns:cx="http://schemas.microsoft.com/office/drawing/2014/chartex" xmlns:cx1="http://schemas.microsoft.com/office/drawing/2015/9/8/chartex" xmlns:cx2="http://schemas.microsoft.com/office/drawing/2015/10/21/chartex" xmlns:cx3="http://schemas.microsoft.com/office/drawing/2016/5/9/chartex" xmlns:cx4="http://schemas.microsoft.com/office/drawing/2016/5/10/chartex" xmlns:cx5="http://schemas.microsoft.com/office/drawing/2016/5/11/chartex" xmlns:cx6="http://schemas.microsoft.com/office/drawing/2016/5/12/chartex" xmlns:cx7="http://schemas.microsoft.com/office/drawing/2016/5/13/chartex" xmlns:cx8="http://schemas.microsoft.com/office/drawing/2016/5/14/chartex" xmlns:mc="http://schemas.openxmlformats.org/markup-compatibility/2006" xmlns:aink="http://schemas.microsoft.com/office/drawing/2016/ink" xmlns:am3d="http://schemas.microsoft.com/office/drawing/2017/model3d" xmlns:o="urn:schemas-microsoft-com:office:office" xmlns:r="http://schemas.openxmlformats.org/officeDocument/2006/relationships" xmlns:m="http://schemas.openxmlformats.org/officeDocument/2006/math" xmlns:v="urn:schemas-microsoft-com:vml" xmlns:wp14="http://schemas.microsoft.com/office/word/2010/wordprocessingDrawing" xmlns:wp="http://schemas.openxmlformats.org/drawingml/2006/wordprocessingDrawing" xmlns:w10="urn:schemas-microsoft-com:office:word" xmlns:w="http://schemas.openxmlformats.org/wordprocessingml/2006/main" xmlns:w14="http://schemas.microsoft.com/office/word/2010/wordml" xmlns:w15="http://schemas.microsoft.com/office/word/2012/wordml" xmlns:w16cex="http://schemas.microsoft.com/office/word/2018/wordml/cex" xmlns:w16cid="http://schemas.microsoft.com/office/word/2016/wordml/cid" xmlns:w16="http://schemas.microsoft.com/office/word/2018/wordml" xmlns:w16se="http://schemas.microsoft.com/office/word/2015/wordml/symex" xmlns:wpg="http://schemas.microsoft.com/office/word/2010/wordprocessingGroup" xmlns:wpi="http://schemas.microsoft.com/office/word/2010/wordprocessingInk" xmlns:wne="http://schemas.microsoft.com/office/word/2006/wordml" xmlns:wps="http://schemas.microsoft.com/office/word/2010/wordprocessingShape" mc:Ignorable="w14 w15 w16se w16cid w16 w16cex wp14">
   <w:footnote w:type="separator" w:id="-1">
     <w:p>
       <w:pPr>
@@ -6024,7 +5925,7 @@
 </file>
 
 <file path=word/header1.xml><?xml version="1.0" encoding="utf-8"?>
-<w:hdr xmlns:wpc="http://schemas.microsoft.com/office/word/2010/wordprocessingCanvas" xmlns:cx="http://schemas.microsoft.com/office/drawing/2014/chartex" xmlns:cx1="http://schemas.microsoft.com/office/drawing/2015/9/8/chartex" xmlns:cx2="http://schemas.microsoft.com/office/drawing/2015/10/21/chartex" xmlns:cx3="http://schemas.microsoft.com/office/drawing/2016/5/9/chartex" xmlns:cx4="http://schemas.microsoft.com/office/drawing/2016/5/10/chartex" xmlns:cx5="http://schemas.microsoft.com/office/drawing/2016/5/11/chartex" xmlns:cx6="http://schemas.microsoft.com/office/drawing/2016/5/12/chartex" xmlns:cx7="http://schemas.microsoft.com/office/drawing/2016/5/13/chartex" xmlns:cx8="http://schemas.microsoft.com/office/drawing/2016/5/14/chartex" xmlns:mc="http://schemas.openxmlformats.org/markup-compatibility/2006" xmlns:aink="http://schemas.microsoft.com/office/drawing/2016/ink" xmlns:am3d="http://schemas.microsoft.com/office/drawing/2017/model3d" xmlns:o="urn:schemas-microsoft-com:office:office" xmlns:r="http://schemas.openxmlformats.org/officeDocument/2006/relationships" xmlns:m="http://schemas.openxmlformats.org/officeDocument/2006/math" xmlns:v="urn:schemas-microsoft-com:vml" xmlns:wp14="http://schemas.microsoft.com/office/word/2010/wordprocessingDrawing" xmlns:wp="http://schemas.openxmlformats.org/drawingml/2006/wordprocessingDrawing" xmlns:w10="urn:schemas-microsoft-com:office:word" xmlns:w="http://schemas.openxmlformats.org/wordprocessingml/2006/main" xmlns:w14="http://schemas.microsoft.com/office/word/2010/wordml" xmlns:w15="http://schemas.microsoft.com/office/word/2012/wordml" xmlns:w16cid="http://schemas.microsoft.com/office/word/2016/wordml/cid" xmlns:w16se="http://schemas.microsoft.com/office/word/2015/wordml/symex" xmlns:wpg="http://schemas.microsoft.com/office/word/2010/wordprocessingGroup" xmlns:wpi="http://schemas.microsoft.com/office/word/2010/wordprocessingInk" xmlns:wne="http://schemas.microsoft.com/office/word/2006/wordml" xmlns:wps="http://schemas.microsoft.com/office/word/2010/wordprocessingShape" mc:Ignorable="w14 w15 w16se w16cid wp14">
+<w:hdr xmlns:wpc="http://schemas.microsoft.com/office/word/2010/wordprocessingCanvas" xmlns:cx="http://schemas.microsoft.com/office/drawing/2014/chartex" xmlns:cx1="http://schemas.microsoft.com/office/drawing/2015/9/8/chartex" xmlns:cx2="http://schemas.microsoft.com/office/drawing/2015/10/21/chartex" xmlns:cx3="http://schemas.microsoft.com/office/drawing/2016/5/9/chartex" xmlns:cx4="http://schemas.microsoft.com/office/drawing/2016/5/10/chartex" xmlns:cx5="http://schemas.microsoft.com/office/drawing/2016/5/11/chartex" xmlns:cx6="http://schemas.microsoft.com/office/drawing/2016/5/12/chartex" xmlns:cx7="http://schemas.microsoft.com/office/drawing/2016/5/13/chartex" xmlns:cx8="http://schemas.microsoft.com/office/drawing/2016/5/14/chartex" xmlns:mc="http://schemas.openxmlformats.org/markup-compatibility/2006" xmlns:aink="http://schemas.microsoft.com/office/drawing/2016/ink" xmlns:am3d="http://schemas.microsoft.com/office/drawing/2017/model3d" xmlns:o="urn:schemas-microsoft-com:office:office" xmlns:r="http://schemas.openxmlformats.org/officeDocument/2006/relationships" xmlns:m="http://schemas.openxmlformats.org/officeDocument/2006/math" xmlns:v="urn:schemas-microsoft-com:vml" xmlns:wp14="http://schemas.microsoft.com/office/word/2010/wordprocessingDrawing" xmlns:wp="http://schemas.openxmlformats.org/drawingml/2006/wordprocessingDrawing" xmlns:w10="urn:schemas-microsoft-com:office:word" xmlns:w="http://schemas.openxmlformats.org/wordprocessingml/2006/main" xmlns:w14="http://schemas.microsoft.com/office/word/2010/wordml" xmlns:w15="http://schemas.microsoft.com/office/word/2012/wordml" xmlns:w16cex="http://schemas.microsoft.com/office/word/2018/wordml/cex" xmlns:w16cid="http://schemas.microsoft.com/office/word/2016/wordml/cid" xmlns:w16="http://schemas.microsoft.com/office/word/2018/wordml" xmlns:w16se="http://schemas.microsoft.com/office/word/2015/wordml/symex" xmlns:wpg="http://schemas.microsoft.com/office/word/2010/wordprocessingGroup" xmlns:wpi="http://schemas.microsoft.com/office/word/2010/wordprocessingInk" xmlns:wne="http://schemas.microsoft.com/office/word/2006/wordml" xmlns:wps="http://schemas.microsoft.com/office/word/2010/wordprocessingShape" mc:Ignorable="w14 w15 w16se w16cid w16 w16cex wp14">
   <w:tbl>
     <w:tblPr>
       <w:tblW w:w="5000" w:type="pct"/>
@@ -6178,7 +6079,7 @@
 </file>
 
 <file path=word/numbering.xml><?xml version="1.0" encoding="utf-8"?>
-<w:numbering xmlns:wpc="http://schemas.microsoft.com/office/word/2010/wordprocessingCanvas" xmlns:cx="http://schemas.microsoft.com/office/drawing/2014/chartex" xmlns:cx1="http://schemas.microsoft.com/office/drawing/2015/9/8/chartex" xmlns:cx2="http://schemas.microsoft.com/office/drawing/2015/10/21/chartex" xmlns:cx3="http://schemas.microsoft.com/office/drawing/2016/5/9/chartex" xmlns:cx4="http://schemas.microsoft.com/office/drawing/2016/5/10/chartex" xmlns:cx5="http://schemas.microsoft.com/office/drawing/2016/5/11/chartex" xmlns:cx6="http://schemas.microsoft.com/office/drawing/2016/5/12/chartex" xmlns:cx7="http://schemas.microsoft.com/office/drawing/2016/5/13/chartex" xmlns:cx8="http://schemas.microsoft.com/office/drawing/2016/5/14/chartex" xmlns:mc="http://schemas.openxmlformats.org/markup-compatibility/2006" xmlns:aink="http://schemas.microsoft.com/office/drawing/2016/ink" xmlns:am3d="http://schemas.microsoft.com/office/drawing/2017/model3d" xmlns:o="urn:schemas-microsoft-com:office:office" xmlns:r="http://schemas.openxmlformats.org/officeDocument/2006/relationships" xmlns:m="http://schemas.openxmlformats.org/officeDocument/2006/math" xmlns:v="urn:schemas-microsoft-com:vml" xmlns:wp14="http://schemas.microsoft.com/office/word/2010/wordprocessingDrawing" xmlns:wp="http://schemas.openxmlformats.org/drawingml/2006/wordprocessingDrawing" xmlns:w10="urn:schemas-microsoft-com:office:word" xmlns:w="http://schemas.openxmlformats.org/wordprocessingml/2006/main" xmlns:w14="http://schemas.microsoft.com/office/word/2010/wordml" xmlns:w15="http://schemas.microsoft.com/office/word/2012/wordml" xmlns:w16cid="http://schemas.microsoft.com/office/word/2016/wordml/cid" xmlns:w16se="http://schemas.microsoft.com/office/word/2015/wordml/symex" xmlns:wpg="http://schemas.microsoft.com/office/word/2010/wordprocessingGroup" xmlns:wpi="http://schemas.microsoft.com/office/word/2010/wordprocessingInk" xmlns:wne="http://schemas.microsoft.com/office/word/2006/wordml" xmlns:wps="http://schemas.microsoft.com/office/word/2010/wordprocessingShape" mc:Ignorable="w14 w15 w16se w16cid wp14">
+<w:numbering xmlns:wpc="http://schemas.microsoft.com/office/word/2010/wordprocessingCanvas" xmlns:cx="http://schemas.microsoft.com/office/drawing/2014/chartex" xmlns:cx1="http://schemas.microsoft.com/office/drawing/2015/9/8/chartex" xmlns:cx2="http://schemas.microsoft.com/office/drawing/2015/10/21/chartex" xmlns:cx3="http://schemas.microsoft.com/office/drawing/2016/5/9/chartex" xmlns:cx4="http://schemas.microsoft.com/office/drawing/2016/5/10/chartex" xmlns:cx5="http://schemas.microsoft.com/office/drawing/2016/5/11/chartex" xmlns:cx6="http://schemas.microsoft.com/office/drawing/2016/5/12/chartex" xmlns:cx7="http://schemas.microsoft.com/office/drawing/2016/5/13/chartex" xmlns:cx8="http://schemas.microsoft.com/office/drawing/2016/5/14/chartex" xmlns:mc="http://schemas.openxmlformats.org/markup-compatibility/2006" xmlns:aink="http://schemas.microsoft.com/office/drawing/2016/ink" xmlns:am3d="http://schemas.microsoft.com/office/drawing/2017/model3d" xmlns:o="urn:schemas-microsoft-com:office:office" xmlns:r="http://schemas.openxmlformats.org/officeDocument/2006/relationships" xmlns:m="http://schemas.openxmlformats.org/officeDocument/2006/math" xmlns:v="urn:schemas-microsoft-com:vml" xmlns:wp14="http://schemas.microsoft.com/office/word/2010/wordprocessingDrawing" xmlns:wp="http://schemas.openxmlformats.org/drawingml/2006/wordprocessingDrawing" xmlns:w10="urn:schemas-microsoft-com:office:word" xmlns:w="http://schemas.openxmlformats.org/wordprocessingml/2006/main" xmlns:w14="http://schemas.microsoft.com/office/word/2010/wordml" xmlns:w15="http://schemas.microsoft.com/office/word/2012/wordml" xmlns:w16cex="http://schemas.microsoft.com/office/word/2018/wordml/cex" xmlns:w16cid="http://schemas.microsoft.com/office/word/2016/wordml/cid" xmlns:w16="http://schemas.microsoft.com/office/word/2018/wordml" xmlns:w16se="http://schemas.microsoft.com/office/word/2015/wordml/symex" xmlns:wpg="http://schemas.microsoft.com/office/word/2010/wordprocessingGroup" xmlns:wpi="http://schemas.microsoft.com/office/word/2010/wordprocessingInk" xmlns:wne="http://schemas.microsoft.com/office/word/2006/wordml" xmlns:wps="http://schemas.microsoft.com/office/word/2010/wordprocessingShape" mc:Ignorable="w14 w15 w16se w16cid w16 w16cex wp14">
   <w:abstractNum w:abstractNumId="0" w15:restartNumberingAfterBreak="0">
     <w:nsid w:val="E45E22C2"/>
     <w:multiLevelType w:val="hybridMultilevel"/>
@@ -9256,7 +9157,7 @@
 </file>
 
 <file path=word/styles.xml><?xml version="1.0" encoding="utf-8"?>
-<w:styles xmlns:mc="http://schemas.openxmlformats.org/markup-compatibility/2006" xmlns:r="http://schemas.openxmlformats.org/officeDocument/2006/relationships" xmlns:w="http://schemas.openxmlformats.org/wordprocessingml/2006/main" xmlns:w14="http://schemas.microsoft.com/office/word/2010/wordml" xmlns:w15="http://schemas.microsoft.com/office/word/2012/wordml" xmlns:w16cid="http://schemas.microsoft.com/office/word/2016/wordml/cid" xmlns:w16se="http://schemas.microsoft.com/office/word/2015/wordml/symex" mc:Ignorable="w14 w15 w16se w16cid">
+<w:styles xmlns:mc="http://schemas.openxmlformats.org/markup-compatibility/2006" xmlns:r="http://schemas.openxmlformats.org/officeDocument/2006/relationships" xmlns:w="http://schemas.openxmlformats.org/wordprocessingml/2006/main" xmlns:w14="http://schemas.microsoft.com/office/word/2010/wordml" xmlns:w15="http://schemas.microsoft.com/office/word/2012/wordml" xmlns:w16cex="http://schemas.microsoft.com/office/word/2018/wordml/cex" xmlns:w16cid="http://schemas.microsoft.com/office/word/2016/wordml/cid" xmlns:w16="http://schemas.microsoft.com/office/word/2018/wordml" xmlns:w16se="http://schemas.microsoft.com/office/word/2015/wordml/symex" mc:Ignorable="w14 w15 w16se w16cid w16 w16cex">
   <w:docDefaults>
     <w:rPrDefault>
       <w:rPr>
@@ -9272,7 +9173,7 @@
       </w:pPr>
     </w:pPrDefault>
   </w:docDefaults>
-  <w:latentStyles w:defLockedState="0" w:defUIPriority="99" w:defSemiHidden="0" w:defUnhideWhenUsed="0" w:defQFormat="0" w:count="377">
+  <w:latentStyles w:defLockedState="0" w:defUIPriority="99" w:defSemiHidden="0" w:defUnhideWhenUsed="0" w:defQFormat="0" w:count="376">
     <w:lsdException w:name="Normal" w:uiPriority="0" w:qFormat="1"/>
     <w:lsdException w:name="heading 1" w:uiPriority="0" w:qFormat="1"/>
     <w:lsdException w:name="heading 2" w:semiHidden="1" w:uiPriority="0" w:unhideWhenUsed="1" w:qFormat="1"/>
@@ -9649,7 +9550,6 @@
     <w:lsdException w:name="Hashtag" w:semiHidden="1" w:unhideWhenUsed="1"/>
     <w:lsdException w:name="Unresolved Mention" w:semiHidden="1" w:unhideWhenUsed="1"/>
     <w:lsdException w:name="Smart Link" w:semiHidden="1" w:unhideWhenUsed="1"/>
-    <w:lsdException w:name="Smart Link Error" w:semiHidden="1" w:unhideWhenUsed="1"/>
   </w:latentStyles>
   <w:style w:type="paragraph" w:default="1" w:styleId="Normal">
     <w:name w:val="Normal"/>
@@ -10931,9 +10831,12 @@
 </file>
 
 <file path=customXml/item1.xml><?xml version="1.0" encoding="utf-8"?>
-<p:properties xmlns:p="http://schemas.microsoft.com/office/2006/metadata/properties" xmlns:xsi="http://www.w3.org/2001/XMLSchema-instance" xmlns:pc="http://schemas.microsoft.com/office/infopath/2007/PartnerControls">
-  <documentManagement/>
-</p:properties>
+<?mso-contentType ?>
+<FormTemplates xmlns="http://schemas.microsoft.com/sharepoint/v3/contenttype/forms">
+  <Display>DocumentLibraryForm</Display>
+  <Edit>DocumentLibraryForm</Edit>
+  <New>DocumentLibraryForm</New>
+</FormTemplates>
 </file>
 
 <file path=customXml/item2.xml><?xml version="1.0" encoding="utf-8"?>
@@ -11121,12 +11024,9 @@
 </file>
 
 <file path=customXml/item3.xml><?xml version="1.0" encoding="utf-8"?>
-<?mso-contentType ?>
-<FormTemplates xmlns="http://schemas.microsoft.com/sharepoint/v3/contenttype/forms">
-  <Display>DocumentLibraryForm</Display>
-  <Edit>DocumentLibraryForm</Edit>
-  <New>DocumentLibraryForm</New>
-</FormTemplates>
+<p:properties xmlns:p="http://schemas.microsoft.com/office/2006/metadata/properties" xmlns:xsi="http://www.w3.org/2001/XMLSchema-instance" xmlns:pc="http://schemas.microsoft.com/office/infopath/2007/PartnerControls">
+  <documentManagement/>
+</p:properties>
 </file>
 
 <file path=customXml/item4.xml><?xml version="1.0" encoding="utf-8"?>
@@ -11134,20 +11034,6 @@
 </file>
 
 <file path=customXml/itemProps1.xml><?xml version="1.0" encoding="utf-8"?>
-<ds:datastoreItem xmlns:ds="http://schemas.openxmlformats.org/officeDocument/2006/customXml" ds:itemID="{A6ABC10A-27B6-4F0C-983A-C71616A1DB8B}">
-  <ds:schemaRefs>
-    <ds:schemaRef ds:uri="http://schemas.microsoft.com/office/2006/metadata/properties"/>
-    <ds:schemaRef ds:uri="http://schemas.microsoft.com/office/infopath/2007/PartnerControls"/>
-    <ds:schemaRef ds:uri="fd87ead6-a23e-45b4-9312-4bae8aff6ffd"/>
-  </ds:schemaRefs>
-</ds:datastoreItem>
-</file>
-
-<file path=customXml/itemProps2.xml><?xml version="1.0" encoding="utf-8"?>
-<ds:datastoreItem xmlns:ds="http://schemas.openxmlformats.org/officeDocument/2006/customXml" ds:itemID="{D5C7EE59-FB61-4A59-96B0-5858CE251D5D}"/>
-</file>
-
-<file path=customXml/itemProps3.xml><?xml version="1.0" encoding="utf-8"?>
 <ds:datastoreItem xmlns:ds="http://schemas.openxmlformats.org/officeDocument/2006/customXml" ds:itemID="{19EC89CC-4EB7-4CE0-B0E0-BEFD988BF305}">
   <ds:schemaRefs>
     <ds:schemaRef ds:uri="http://schemas.microsoft.com/sharepoint/v3/contenttype/forms"/>
@@ -11155,8 +11041,35 @@
 </ds:datastoreItem>
 </file>
 
+<file path=customXml/itemProps2.xml><?xml version="1.0" encoding="utf-8"?>
+<ds:datastoreItem xmlns:ds="http://schemas.openxmlformats.org/officeDocument/2006/customXml" ds:itemID="{D5C7EE59-FB61-4A59-96B0-5858CE251D5D}">
+  <ds:schemaRefs>
+    <ds:schemaRef ds:uri="http://schemas.microsoft.com/office/2006/metadata/contentType"/>
+    <ds:schemaRef ds:uri="http://schemas.microsoft.com/office/2006/metadata/properties/metaAttributes"/>
+    <ds:schemaRef ds:uri="http://www.w3.org/2001/XMLSchema"/>
+    <ds:schemaRef ds:uri="http://schemas.microsoft.com/office/2006/metadata/properties"/>
+    <ds:schemaRef ds:uri="42d34be4-c065-4501-9555-f4aaba824a05"/>
+    <ds:schemaRef ds:uri="http://schemas.microsoft.com/office/2006/documentManagement/types"/>
+    <ds:schemaRef ds:uri="http://schemas.microsoft.com/office/infopath/2007/PartnerControls"/>
+    <ds:schemaRef ds:uri="http://schemas.openxmlformats.org/package/2006/metadata/core-properties"/>
+    <ds:schemaRef ds:uri="http://purl.org/dc/elements/1.1/"/>
+    <ds:schemaRef ds:uri="http://purl.org/dc/terms/"/>
+    <ds:schemaRef ds:uri="http://schemas.microsoft.com/internal/obd"/>
+  </ds:schemaRefs>
+</ds:datastoreItem>
+</file>
+
+<file path=customXml/itemProps3.xml><?xml version="1.0" encoding="utf-8"?>
+<ds:datastoreItem xmlns:ds="http://schemas.openxmlformats.org/officeDocument/2006/customXml" ds:itemID="{A6ABC10A-27B6-4F0C-983A-C71616A1DB8B}">
+  <ds:schemaRefs>
+    <ds:schemaRef ds:uri="http://schemas.microsoft.com/office/2006/metadata/properties"/>
+    <ds:schemaRef ds:uri="http://schemas.microsoft.com/office/infopath/2007/PartnerControls"/>
+  </ds:schemaRefs>
+</ds:datastoreItem>
+</file>
+
 <file path=customXml/itemProps4.xml><?xml version="1.0" encoding="utf-8"?>
-<ds:datastoreItem xmlns:ds="http://schemas.openxmlformats.org/officeDocument/2006/customXml" ds:itemID="{A963D366-948F-409F-BD6D-59A56EBCC50E}">
+<ds:datastoreItem xmlns:ds="http://schemas.openxmlformats.org/officeDocument/2006/customXml" ds:itemID="{50E5C438-7185-4D0C-809F-4A28B8424C0E}">
   <ds:schemaRefs>
     <ds:schemaRef ds:uri="http://schemas.openxmlformats.org/officeDocument/2006/bibliography"/>
   </ds:schemaRefs>

</xml_diff>